<commit_message>
fix(gr): add missing placeholders, fix translations
</commit_message>
<xml_diff>
--- a/document-merge-service/kt_gr/templatefiles/anleitung-platzhalter.docx
+++ b/document-merge-service/kt_gr/templatefiles/anleitung-platzhalter.docx
@@ -408,51 +408,15 @@
           <w:szCs w:val="20"/>
           <w:lang w:val="de-CH" w:eastAsia="zh-CN" w:bidi="hi-IN"/>
         </w:rPr>
-        <w:t>DOSSIER_N</w:t>
-      </w:r>
-      <w:r>
-        <w:rPr>
-          <w:b/>
-          <w:bCs/>
-          <w:sz w:val="20"/>
-          <w:szCs w:val="20"/>
-          <w:lang w:val="de-CH" w:eastAsia="zh-CN" w:bidi="hi-IN"/>
-        </w:rPr>
-        <w:t>UMMER</w:t>
-      </w:r>
-      <w:r>
-        <w:rPr>
-          <w:b/>
-          <w:bCs/>
-          <w:sz w:val="20"/>
-          <w:szCs w:val="20"/>
-          <w:lang w:val="de-CH" w:eastAsia="zh-CN" w:bidi="hi-IN"/>
-        </w:rPr>
-        <w:t>:</w:t>
-      </w:r>
-      <w:r>
-        <w:rPr>
-          <w:sz w:val="20"/>
-          <w:szCs w:val="20"/>
-          <w:lang w:val="de-CH" w:eastAsia="zh-CN" w:bidi="hi-IN"/>
-        </w:rPr>
-        <w:t xml:space="preserve"> {{ DOSSIER_N</w:t>
-      </w:r>
-      <w:r>
-        <w:rPr>
-          <w:sz w:val="20"/>
-          <w:szCs w:val="20"/>
-          <w:lang w:val="de-CH" w:eastAsia="zh-CN" w:bidi="hi-IN"/>
-        </w:rPr>
-        <w:t>UMMER</w:t>
-      </w:r>
-      <w:r>
-        <w:rPr>
-          <w:sz w:val="20"/>
-          <w:szCs w:val="20"/>
-          <w:lang w:val="de-CH" w:eastAsia="zh-CN" w:bidi="hi-IN"/>
-        </w:rPr>
-        <w:t xml:space="preserve"> }}</w:t>
+        <w:t>DOSSIER_NUMMER:</w:t>
+      </w:r>
+      <w:r>
+        <w:rPr>
+          <w:sz w:val="20"/>
+          <w:szCs w:val="20"/>
+          <w:lang w:val="de-CH" w:eastAsia="zh-CN" w:bidi="hi-IN"/>
+        </w:rPr>
+        <w:t xml:space="preserve"> {{ DOSSIER_NUMMER }}</w:t>
       </w:r>
     </w:p>
     <w:p>
@@ -498,33 +462,6 @@
           <w:szCs w:val="20"/>
           <w:lang w:val="de-CH" w:eastAsia="zh-CN" w:bidi="hi-IN"/>
         </w:rPr>
-        <w:t>EBAU_NR:</w:t>
-      </w:r>
-      <w:r>
-        <w:rPr>
-          <w:sz w:val="20"/>
-          <w:szCs w:val="20"/>
-          <w:lang w:val="de-CH" w:eastAsia="zh-CN" w:bidi="hi-IN"/>
-        </w:rPr>
-        <w:t xml:space="preserve"> {{ EBAU_NR }}</w:t>
-      </w:r>
-    </w:p>
-    <w:p>
-      <w:pPr>
-        <w:pStyle w:val="Normal"/>
-        <w:rPr>
-          <w:sz w:val="20"/>
-          <w:szCs w:val="20"/>
-        </w:rPr>
-      </w:pPr>
-      <w:r>
-        <w:rPr>
-          <w:b/>
-          <w:bCs/>
-          <w:sz w:val="20"/>
-          <w:szCs w:val="20"/>
-          <w:lang w:val="de-CH" w:eastAsia="zh-CN" w:bidi="hi-IN"/>
-        </w:rPr>
         <w:t>EBAU_URL:</w:t>
       </w:r>
       <w:r>
@@ -588,33 +525,6 @@
           <w:lang w:val="de-CH" w:eastAsia="zh-CN" w:bidi="hi-IN"/>
         </w:rPr>
         <w:t xml:space="preserve"> {{ EIGENE_STELLUNGNAHMEN }}</w:t>
-      </w:r>
-    </w:p>
-    <w:p>
-      <w:pPr>
-        <w:pStyle w:val="Normal"/>
-        <w:rPr>
-          <w:sz w:val="20"/>
-          <w:szCs w:val="20"/>
-        </w:rPr>
-      </w:pPr>
-      <w:r>
-        <w:rPr>
-          <w:b/>
-          <w:bCs/>
-          <w:sz w:val="20"/>
-          <w:szCs w:val="20"/>
-          <w:lang w:val="de-CH" w:eastAsia="zh-CN" w:bidi="hi-IN"/>
-        </w:rPr>
-        <w:t>FACHSTELLEN_KANTONAL_LISTE:</w:t>
-      </w:r>
-      <w:r>
-        <w:rPr>
-          <w:sz w:val="20"/>
-          <w:szCs w:val="20"/>
-          <w:lang w:val="de-CH" w:eastAsia="zh-CN" w:bidi="hi-IN"/>
-        </w:rPr>
-        <w:t xml:space="preserve"> {{ FACHSTELLEN_KANTONAL_LISTE }}</w:t>
       </w:r>
     </w:p>
     <w:p>

</xml_diff>